<commit_message>
adj remocao hse Bruna
</commit_message>
<xml_diff>
--- a/DocsGen/sup_oem/nr10_sep_sup_oem.docx
+++ b/DocsGen/sup_oem/nr10_sep_sup_oem.docx
@@ -892,18 +892,20 @@
             <w:pPr>
               <w:jc w:val="center"/>
               <w:rPr>
-                <w:rFonts w:ascii="Arial" w:eastAsia="Arial" w:hAnsi="Arial" w:cs="Arial"/>
+                <w:rFonts w:ascii="Arial" w:eastAsia="Calibri" w:hAnsi="Arial" w:cs="Arial"/>
                 <w:b/>
                 <w:bCs/>
+                <w:color w:val="000000" w:themeColor="text1"/>
               </w:rPr>
             </w:pPr>
             <w:r>
               <w:rPr>
-                <w:rFonts w:ascii="Arial" w:eastAsia="Arial" w:hAnsi="Arial" w:cs="Arial"/>
+                <w:rFonts w:ascii="Arial" w:eastAsia="Calibri" w:hAnsi="Arial" w:cs="Arial"/>
                 <w:b/>
                 <w:bCs/>
+                <w:color w:val="000000" w:themeColor="text1"/>
               </w:rPr>
-              <w:t>BRUNA PETRONI CEZARIO</w:t>
+              <w:t>LEONARDO SILVERIO FERREIRA</w:t>
             </w:r>
           </w:p>
           <w:p>
@@ -915,9 +917,10 @@
             </w:pPr>
             <w:r>
               <w:rPr>
-                <w:rFonts w:ascii="Arial" w:hAnsi="Arial" w:cs="Arial"/>
+                <w:rFonts w:ascii="Arial" w:eastAsia="Calibri" w:hAnsi="Arial" w:cs="Arial"/>
+                <w:color w:val="000000" w:themeColor="text1"/>
               </w:rPr>
-              <w:t>Gerente de HSE Brasil</w:t>
+              <w:t>Técnico(a) de Segurança do Trabalho</w:t>
             </w:r>
           </w:p>
         </w:tc>
@@ -1142,28 +1145,15 @@
         <w:lang w:val="en-US"/>
       </w:rPr>
     </w:pPr>
-    <w:r>
-      <w:fldChar w:fldCharType="begin"/>
-    </w:r>
-    <w:r>
-      <w:rPr>
-        <w:lang w:val="en-US"/>
-      </w:rPr>
-      <w:instrText>HYPERLINK "https://www.vestas.com"</w:instrText>
-    </w:r>
-    <w:r>
-      <w:fldChar w:fldCharType="separate"/>
-    </w:r>
-    <w:r>
-      <w:rPr>
-        <w:rStyle w:val="Hyperlink"/>
-        <w:lang w:val="en-US"/>
-      </w:rPr>
-      <w:t>https://www.vestas.com</w:t>
-    </w:r>
-    <w:r>
-      <w:fldChar w:fldCharType="end"/>
-    </w:r>
+    <w:hyperlink r:id="rId1" w:history="1">
+      <w:r>
+        <w:rPr>
+          <w:rStyle w:val="Hyperlink"/>
+          <w:lang w:val="en-US"/>
+        </w:rPr>
+        <w:t>https://www.vestas.com</w:t>
+      </w:r>
+    </w:hyperlink>
     <w:r>
       <w:rPr>
         <w:lang w:val="en-US"/>
@@ -2614,6 +2604,33 @@
 </file>
 
 <file path=customXml/item1.xml><?xml version="1.0" encoding="utf-8"?>
+<p:properties xmlns:p="http://schemas.microsoft.com/office/2006/metadata/properties" xmlns:xsi="http://www.w3.org/2001/XMLSchema-instance" xmlns:pc="http://schemas.microsoft.com/office/infopath/2007/PartnerControls">
+  <documentManagement>
+    <SharedWithUsers xmlns="4c61e19b-130e-4f0e-85ad-f29bf0e78033">
+      <UserInfo>
+        <DisplayName/>
+        <AccountId xsi:nil="true"/>
+        <AccountType/>
+      </UserInfo>
+    </SharedWithUsers>
+    <TaxCatchAll xmlns="4c61e19b-130e-4f0e-85ad-f29bf0e78033" xsi:nil="true"/>
+    <lcf76f155ced4ddcb4097134ff3c332f xmlns="4b926790-beef-4c3a-b2b0-daa3a2e6a4f3">
+      <Terms xmlns="http://schemas.microsoft.com/office/infopath/2007/PartnerControls"/>
+    </lcf76f155ced4ddcb4097134ff3c332f>
+  </documentManagement>
+</p:properties>
+</file>
+
+<file path=customXml/item2.xml><?xml version="1.0" encoding="utf-8"?>
+<?mso-contentType ?>
+<FormTemplates xmlns="http://schemas.microsoft.com/sharepoint/v3/contenttype/forms">
+  <Display>DocumentLibraryForm</Display>
+  <Edit>DocumentLibraryForm</Edit>
+  <New>DocumentLibraryForm</New>
+</FormTemplates>
+</file>
+
+<file path=customXml/item3.xml><?xml version="1.0" encoding="utf-8"?>
 <ct:contentTypeSchema xmlns:ct="http://schemas.microsoft.com/office/2006/metadata/contentType" xmlns:ma="http://schemas.microsoft.com/office/2006/metadata/properties/metaAttributes" ct:_="" ma:_="" ma:contentTypeName="Document" ma:contentTypeID="0x010100A7F1DC8B1EC53C4997F0411CE1BD0815" ma:contentTypeVersion="14" ma:contentTypeDescription="Create a new document." ma:contentTypeScope="" ma:versionID="b3ae2dcf9f17309f74c6b430890576af">
   <xsd:schema xmlns:xsd="http://www.w3.org/2001/XMLSchema" xmlns:xs="http://www.w3.org/2001/XMLSchema" xmlns:p="http://schemas.microsoft.com/office/2006/metadata/properties" xmlns:ns2="4b926790-beef-4c3a-b2b0-daa3a2e6a4f3" xmlns:ns3="4c61e19b-130e-4f0e-85ad-f29bf0e78033" targetNamespace="http://schemas.microsoft.com/office/2006/metadata/properties" ma:root="true" ma:fieldsID="5e39edc2543a9a2d90626ee7dc5124e3" ns2:_="" ns3:_="">
     <xsd:import namespace="4b926790-beef-4c3a-b2b0-daa3a2e6a4f3"/>
@@ -2842,34 +2859,26 @@
 </ct:contentTypeSchema>
 </file>
 
-<file path=customXml/item2.xml><?xml version="1.0" encoding="utf-8"?>
-<?mso-contentType ?>
-<FormTemplates xmlns="http://schemas.microsoft.com/sharepoint/v3/contenttype/forms">
-  <Display>DocumentLibraryForm</Display>
-  <Edit>DocumentLibraryForm</Edit>
-  <New>DocumentLibraryForm</New>
-</FormTemplates>
+<file path=customXml/itemProps1.xml><?xml version="1.0" encoding="utf-8"?>
+<ds:datastoreItem xmlns:ds="http://schemas.openxmlformats.org/officeDocument/2006/customXml" ds:itemID="{8ED0FAF9-BDA6-4F3A-88DF-FEEA4BBABCBF}">
+  <ds:schemaRefs>
+    <ds:schemaRef ds:uri="http://schemas.microsoft.com/office/2006/metadata/properties"/>
+    <ds:schemaRef ds:uri="http://schemas.microsoft.com/office/infopath/2007/PartnerControls"/>
+    <ds:schemaRef ds:uri="4c61e19b-130e-4f0e-85ad-f29bf0e78033"/>
+    <ds:schemaRef ds:uri="4b926790-beef-4c3a-b2b0-daa3a2e6a4f3"/>
+  </ds:schemaRefs>
+</ds:datastoreItem>
 </file>
 
-<file path=customXml/item3.xml><?xml version="1.0" encoding="utf-8"?>
-<p:properties xmlns:p="http://schemas.microsoft.com/office/2006/metadata/properties" xmlns:xsi="http://www.w3.org/2001/XMLSchema-instance" xmlns:pc="http://schemas.microsoft.com/office/infopath/2007/PartnerControls">
-  <documentManagement>
-    <SharedWithUsers xmlns="4c61e19b-130e-4f0e-85ad-f29bf0e78033">
-      <UserInfo>
-        <DisplayName/>
-        <AccountId xsi:nil="true"/>
-        <AccountType/>
-      </UserInfo>
-    </SharedWithUsers>
-    <TaxCatchAll xmlns="4c61e19b-130e-4f0e-85ad-f29bf0e78033" xsi:nil="true"/>
-    <lcf76f155ced4ddcb4097134ff3c332f xmlns="4b926790-beef-4c3a-b2b0-daa3a2e6a4f3">
-      <Terms xmlns="http://schemas.microsoft.com/office/infopath/2007/PartnerControls"/>
-    </lcf76f155ced4ddcb4097134ff3c332f>
-  </documentManagement>
-</p:properties>
+<file path=customXml/itemProps2.xml><?xml version="1.0" encoding="utf-8"?>
+<ds:datastoreItem xmlns:ds="http://schemas.openxmlformats.org/officeDocument/2006/customXml" ds:itemID="{74BF7A42-3687-4C84-97CF-2850687EDD17}">
+  <ds:schemaRefs>
+    <ds:schemaRef ds:uri="http://schemas.microsoft.com/sharepoint/v3/contenttype/forms"/>
+  </ds:schemaRefs>
+</ds:datastoreItem>
 </file>
 
-<file path=customXml/itemProps1.xml><?xml version="1.0" encoding="utf-8"?>
+<file path=customXml/itemProps3.xml><?xml version="1.0" encoding="utf-8"?>
 <ds:datastoreItem xmlns:ds="http://schemas.openxmlformats.org/officeDocument/2006/customXml" ds:itemID="{0330B33C-2FA5-4C20-B672-3EE8E765C81D}">
   <ds:schemaRefs>
     <ds:schemaRef ds:uri="http://schemas.microsoft.com/office/2006/metadata/contentType"/>
@@ -2886,23 +2895,4 @@
     <ds:schemaRef ds:uri="http://schemas.microsoft.com/internal/obd"/>
   </ds:schemaRefs>
 </ds:datastoreItem>
-</file>
-
-<file path=customXml/itemProps2.xml><?xml version="1.0" encoding="utf-8"?>
-<ds:datastoreItem xmlns:ds="http://schemas.openxmlformats.org/officeDocument/2006/customXml" ds:itemID="{74BF7A42-3687-4C84-97CF-2850687EDD17}">
-  <ds:schemaRefs>
-    <ds:schemaRef ds:uri="http://schemas.microsoft.com/sharepoint/v3/contenttype/forms"/>
-  </ds:schemaRefs>
-</ds:datastoreItem>
-</file>
-
-<file path=customXml/itemProps3.xml><?xml version="1.0" encoding="utf-8"?>
-<ds:datastoreItem xmlns:ds="http://schemas.openxmlformats.org/officeDocument/2006/customXml" ds:itemID="{8ED0FAF9-BDA6-4F3A-88DF-FEEA4BBABCBF}">
-  <ds:schemaRefs>
-    <ds:schemaRef ds:uri="http://schemas.microsoft.com/office/2006/metadata/properties"/>
-    <ds:schemaRef ds:uri="http://schemas.microsoft.com/office/infopath/2007/PartnerControls"/>
-    <ds:schemaRef ds:uri="4c61e19b-130e-4f0e-85ad-f29bf0e78033"/>
-    <ds:schemaRef ds:uri="4b926790-beef-4c3a-b2b0-daa3a2e6a4f3"/>
-  </ds:schemaRefs>
-</ds:datastoreItem>
 </file>
</xml_diff>